<commit_message>
Backend - spring i drools apps
</commit_message>
<xml_diff>
--- a/Project proposal/SBNZ-Dijagnostifikovanje anksioznih poremecaja na osnovu stresa.docx
+++ b/Project proposal/SBNZ-Dijagnostifikovanje anksioznih poremecaja na osnovu stresa.docx
@@ -29,18 +29,7 @@
           <w:szCs w:val="40"/>
           <w:lang w:val="de-DE"/>
         </w:rPr>
-        <w:t xml:space="preserve"> an</w:t>
-      </w:r>
-      <w:bookmarkStart w:id="0" w:name="_GoBack"/>
-      <w:bookmarkEnd w:id="0"/>
-      <w:r>
-        <w:rPr>
-          <w:b/>
-          <w:sz w:val="40"/>
-          <w:szCs w:val="40"/>
-          <w:lang w:val="de-DE"/>
-        </w:rPr>
-        <w:t>ksioznih poremećaja na osnovu stresa</w:t>
+        <w:t xml:space="preserve"> anksioznih poremećaja na osnovu stresa</w:t>
       </w:r>
       <w:r>
         <w:rPr>
@@ -817,7 +806,25 @@
           <w:szCs w:val="22"/>
           <w:lang w:val="sr-Latn-RS"/>
         </w:rPr>
-        <w:t xml:space="preserve"> Test koji bi se koristio za uopštene simptome stresa će se oslanjati na test „Skala opažanog stresa“ (Percieved Stress Scale). Odgovori na pitanja u ovom testu se boduju </w:t>
+        <w:t xml:space="preserve"> Test koji bi se koristio za uopštene simptome stresa će se oslanjati na test</w:t>
+      </w:r>
+      <w:r>
+        <w:rPr>
+          <w:sz w:val="22"/>
+          <w:szCs w:val="22"/>
+          <w:lang w:val="sr-Latn-RS"/>
+        </w:rPr>
+        <w:t xml:space="preserve"> „Skala opažanog stresa“ (Percei</w:t>
+      </w:r>
+      <w:bookmarkStart w:id="0" w:name="_GoBack"/>
+      <w:bookmarkEnd w:id="0"/>
+      <w:r>
+        <w:rPr>
+          <w:sz w:val="22"/>
+          <w:szCs w:val="22"/>
+          <w:lang w:val="sr-Latn-RS"/>
+        </w:rPr>
+        <w:t xml:space="preserve">ved Stress Scale). Odgovori na pitanja u ovom testu se boduju </w:t>
       </w:r>
       <w:r>
         <w:rPr>
@@ -1725,46 +1732,14 @@
           <w:sz w:val="22"/>
           <w:szCs w:val="22"/>
         </w:rPr>
-        <w:t xml:space="preserve"> (</w:t>
-      </w:r>
-      <w:proofErr w:type="spellStart"/>
-      <w:r>
-        <w:rPr>
-          <w:sz w:val="22"/>
-          <w:szCs w:val="22"/>
-        </w:rPr>
-        <w:t>Pravilo</w:t>
-      </w:r>
-      <w:proofErr w:type="spellEnd"/>
-      <w:r>
-        <w:rPr>
-          <w:sz w:val="22"/>
-          <w:szCs w:val="22"/>
-        </w:rPr>
         <w:t xml:space="preserve"> </w:t>
       </w:r>
-      <w:proofErr w:type="spellStart"/>
-      <w:r>
-        <w:rPr>
-          <w:sz w:val="22"/>
-          <w:szCs w:val="22"/>
-        </w:rPr>
-        <w:t>za</w:t>
-      </w:r>
-      <w:proofErr w:type="spellEnd"/>
-      <w:r>
-        <w:rPr>
-          <w:sz w:val="22"/>
-          <w:szCs w:val="22"/>
-        </w:rPr>
-        <w:t xml:space="preserve"> 7)</w:t>
-      </w:r>
-      <w:r>
-        <w:rPr>
-          <w:sz w:val="22"/>
-          <w:szCs w:val="22"/>
-        </w:rPr>
-        <w:t xml:space="preserve"> – </w:t>
+      <w:r>
+        <w:rPr>
+          <w:sz w:val="22"/>
+          <w:szCs w:val="22"/>
+        </w:rPr>
+        <w:t xml:space="preserve">– </w:t>
       </w:r>
     </w:p>
     <w:p>
@@ -2156,7 +2131,23 @@
           <w:szCs w:val="22"/>
           <w:lang w:val="sr-Latn-RS"/>
         </w:rPr>
-        <w:t>P7 – Ukoliko se primijeti da korisnik radi test bar 5 puta u posljednjih 6 mjeseci, a nije mu dijagnostifikovan</w:t>
+        <w:t>P7 – Ukoliko se primijeti da korisnik radi</w:t>
+      </w:r>
+      <w:r>
+        <w:rPr>
+          <w:sz w:val="22"/>
+          <w:szCs w:val="22"/>
+          <w:lang w:val="sr-Latn-RS"/>
+        </w:rPr>
+        <w:t xml:space="preserve"> test bar 5 puta u posljednja 3 mjeseca</w:t>
+      </w:r>
+      <w:r>
+        <w:rPr>
+          <w:sz w:val="22"/>
+          <w:szCs w:val="22"/>
+          <w:lang w:val="sr-Latn-RS"/>
+        </w:rPr>
+        <w:t>, a nije mu dijagnostifikovan</w:t>
       </w:r>
       <w:r>
         <w:rPr>
@@ -2172,7 +2163,31 @@
           <w:szCs w:val="22"/>
           <w:lang w:val="sr-Latn-RS"/>
         </w:rPr>
-        <w:t>osim niskog do umjerenog stresa, kao ni predispozicije za oboljenjima, navedeno vrijeme simptoma je manje od mjesec dana, generiše činjenicu C3 (Osoba je pod konstantnim stresom duži period)</w:t>
+        <w:t xml:space="preserve">osim </w:t>
+      </w:r>
+      <w:r>
+        <w:rPr>
+          <w:sz w:val="22"/>
+          <w:szCs w:val="22"/>
+          <w:lang w:val="sr-Latn-RS"/>
+        </w:rPr>
+        <w:t>stresa i/ili predispozicije k</w:t>
+      </w:r>
+      <w:r>
+        <w:rPr>
+          <w:sz w:val="22"/>
+          <w:szCs w:val="22"/>
+          <w:lang w:val="sr-Latn-RS"/>
+        </w:rPr>
+        <w:t>a oboljenjima, navedeno vrijeme simptoma je manje od mjesec dana, generiše činjenicu C3 (Osoba je pod konstantnim stresom duži period)</w:t>
+      </w:r>
+      <w:r>
+        <w:rPr>
+          <w:sz w:val="22"/>
+          <w:szCs w:val="22"/>
+          <w:lang w:val="sr-Latn-RS"/>
+        </w:rPr>
+        <w:t xml:space="preserve"> i korisnik će se testirati za druge poremećaje iako stres nije visok</w:t>
       </w:r>
     </w:p>
     <w:p>
@@ -4572,7 +4587,7 @@
 </file>
 
 <file path=customXml/itemProps1.xml><?xml version="1.0" encoding="utf-8"?>
-<ds:datastoreItem xmlns:ds="http://schemas.openxmlformats.org/officeDocument/2006/customXml" ds:itemID="{D9E8C83B-C976-4AB6-950C-8170C63499E5}">
+<ds:datastoreItem xmlns:ds="http://schemas.openxmlformats.org/officeDocument/2006/customXml" ds:itemID="{BBF79904-6EDA-4DFD-BA0D-558B660A1602}">
   <ds:schemaRefs>
     <ds:schemaRef ds:uri="http://schemas.openxmlformats.org/officeDocument/2006/bibliography"/>
   </ds:schemaRefs>

</xml_diff>